<commit_message>
moved some templated files into Ready
</commit_message>
<xml_diff>
--- a/1_Templated Entries/READY/Little Theatre Movement (Chansky) template kt/Little Theatre Movement (Chansky) template kt.docx
+++ b/1_Templated Entries/READY/Little Theatre Movement (Chansky) template kt/Little Theatre Movement (Chansky) template kt.docx
@@ -66,6 +66,7 @@
               <w:listItem w:displayText="Prof." w:value="Prof."/>
             </w:dropDownList>
           </w:sdtPr>
+          <w:sdtEndPr/>
           <w:sdtContent>
             <w:tc>
               <w:tcPr>
@@ -101,6 +102,7 @@
             </w:placeholder>
             <w:text/>
           </w:sdtPr>
+          <w:sdtEndPr/>
           <w:sdtContent>
             <w:tc>
               <w:tcPr>
@@ -125,6 +127,7 @@
             <w:showingPlcHdr/>
             <w:text/>
           </w:sdtPr>
+          <w:sdtEndPr/>
           <w:sdtContent>
             <w:tc>
               <w:tcPr>
@@ -151,6 +154,7 @@
             </w:placeholder>
             <w:text/>
           </w:sdtPr>
+          <w:sdtEndPr/>
           <w:sdtContent>
             <w:tc>
               <w:tcPr>
@@ -197,6 +201,7 @@
             </w:placeholder>
             <w:showingPlcHdr/>
           </w:sdtPr>
+          <w:sdtEndPr/>
           <w:sdtContent>
             <w:tc>
               <w:tcPr>
@@ -245,6 +250,7 @@
             </w:placeholder>
             <w:text/>
           </w:sdtPr>
+          <w:sdtEndPr/>
           <w:sdtContent>
             <w:tc>
               <w:tcPr>
@@ -318,6 +324,7 @@
             </w:placeholder>
             <w:text/>
           </w:sdtPr>
+          <w:sdtEndPr/>
           <w:sdtContent>
             <w:tc>
               <w:tcPr>
@@ -352,6 +359,7 @@
             </w:placeholder>
             <w:showingPlcHdr/>
           </w:sdtPr>
+          <w:sdtEndPr/>
           <w:sdtContent>
             <w:tc>
               <w:tcPr>
@@ -399,6 +407,7 @@
               <w:docPart w:val="D85CB7257A19194E9970344BD3801F1F"/>
             </w:placeholder>
           </w:sdtPr>
+          <w:sdtEndPr/>
           <w:sdtContent>
             <w:tc>
               <w:tcPr>
@@ -492,6 +501,7 @@
               <w:docPart w:val="389B86A1B0C94C468617A865B304B87B"/>
             </w:placeholder>
           </w:sdtPr>
+          <w:sdtEndPr/>
           <w:sdtContent>
             <w:tc>
               <w:tcPr>
@@ -679,24 +689,14 @@
                 <w:r>
                   <w:t xml:space="preserve">Figure </w:t>
                 </w:r>
-                <w:r>
-                  <w:fldChar w:fldCharType="begin"/>
-                </w:r>
-                <w:r>
-                  <w:instrText xml:space="preserve"> SEQ Figure \* ARABIC </w:instrText>
-                </w:r>
-                <w:r>
-                  <w:fldChar w:fldCharType="separate"/>
-                </w:r>
-                <w:r>
-                  <w:rPr>
-                    <w:noProof/>
-                  </w:rPr>
-                  <w:t>1</w:t>
-                </w:r>
-                <w:r>
-                  <w:fldChar w:fldCharType="end"/>
-                </w:r>
+                <w:fldSimple w:instr=" SEQ Figure \* ARABIC ">
+                  <w:r>
+                    <w:rPr>
+                      <w:noProof/>
+                    </w:rPr>
+                    <w:t>1</w:t>
+                  </w:r>
+                </w:fldSimple>
                 <w:r>
                   <w:t xml:space="preserve"> Susan Glaspell</w:t>
                 </w:r>
@@ -883,6 +883,7 @@
                 <w:docPart w:val="2B366BD4DAB455489EAC629FBE4584A0"/>
               </w:placeholder>
             </w:sdtPr>
+            <w:sdtEndPr/>
             <w:sdtContent>
               <w:p/>
               <w:p>
@@ -891,6 +892,7 @@
                     <w:id w:val="-550072596"/>
                     <w:citation/>
                   </w:sdtPr>
+                  <w:sdtEndPr/>
                   <w:sdtContent>
                     <w:r>
                       <w:fldChar w:fldCharType="begin"/>
@@ -924,6 +926,7 @@
                     <w:id w:val="-1286335363"/>
                     <w:citation/>
                   </w:sdtPr>
+                  <w:sdtEndPr/>
                   <w:sdtContent>
                     <w:r>
                       <w:fldChar w:fldCharType="begin"/>
@@ -957,6 +960,7 @@
                     <w:id w:val="2034385154"/>
                     <w:citation/>
                   </w:sdtPr>
+                  <w:sdtEndPr/>
                   <w:sdtContent>
                     <w:r>
                       <w:fldChar w:fldCharType="begin"/>
@@ -982,13 +986,6 @@
                     </w:r>
                   </w:sdtContent>
                 </w:sdt>
-                <w:r>
-                  <w:rPr>
-                    <w:rStyle w:val="CommentReference"/>
-                    <w:lang w:val="en-US"/>
-                  </w:rPr>
-                  <w:commentReference w:id="0"/>
-                </w:r>
               </w:p>
               <w:p/>
               <w:p>
@@ -997,6 +994,7 @@
                     <w:id w:val="1488899216"/>
                     <w:citation/>
                   </w:sdtPr>
+                  <w:sdtEndPr/>
                   <w:sdtContent>
                     <w:r>
                       <w:fldChar w:fldCharType="begin"/>
@@ -1030,6 +1028,7 @@
                     <w:id w:val="-1201961"/>
                     <w:citation/>
                   </w:sdtPr>
+                  <w:sdtEndPr/>
                   <w:sdtContent>
                     <w:r>
                       <w:fldChar w:fldCharType="begin"/>
@@ -1063,6 +1062,7 @@
                     <w:id w:val="1241532394"/>
                     <w:citation/>
                   </w:sdtPr>
+                  <w:sdtEndPr/>
                   <w:sdtContent>
                     <w:r>
                       <w:fldChar w:fldCharType="begin"/>
@@ -1103,60 +1103,17 @@
                   </w:rPr>
                   <w:t xml:space="preserve">“A History of the Provincetown Playhouse.” </w:t>
                 </w:r>
-                <w:r>
-                  <w:rPr>
-                    <w:rFonts w:cs="Times New Roman"/>
-                  </w:rPr>
-                  <w:fldChar w:fldCharType="begin"/>
-                </w:r>
-                <w:r>
-                  <w:rPr>
-                    <w:rFonts w:cs="Times New Roman"/>
-                  </w:rPr>
-                  <w:instrText xml:space="preserve"> HYPERLINK "http://www.provincetownplayhouse.com/history.</w:instrText>
-                </w:r>
-                <w:commentRangeStart w:id="1"/>
-                <w:r>
-                  <w:rPr>
-                    <w:rFonts w:cs="Times New Roman"/>
-                  </w:rPr>
-                  <w:instrText>html</w:instrText>
-                </w:r>
-                <w:commentRangeEnd w:id="1"/>
-                <w:r>
-                  <w:rPr>
-                    <w:rFonts w:cs="Times New Roman"/>
-                  </w:rPr>
-                  <w:instrText xml:space="preserve">" </w:instrText>
-                </w:r>
-                <w:r>
-                  <w:rPr>
-                    <w:rFonts w:cs="Times New Roman"/>
-                  </w:rPr>
-                  <w:fldChar w:fldCharType="separate"/>
-                </w:r>
-                <w:r>
-                  <w:rPr>
-                    <w:rStyle w:val="Hyperlink"/>
-                    <w:rFonts w:cs="Times New Roman"/>
-                  </w:rPr>
-                  <w:t>http://www.provincetownplayhouse.com/history.html</w:t>
-                </w:r>
-                <w:r>
-                  <w:rPr>
-                    <w:rFonts w:cs="Times New Roman"/>
-                  </w:rPr>
-                  <w:fldChar w:fldCharType="end"/>
-                </w:r>
-                <w:r>
-                  <w:rPr>
-                    <w:rStyle w:val="CommentReference"/>
-                    <w:sz w:val="22"/>
-                    <w:szCs w:val="22"/>
-                    <w:lang w:val="en-US"/>
-                  </w:rPr>
-                  <w:commentReference w:id="1"/>
-                </w:r>
+                <w:hyperlink r:id="rId9" w:history="1">
+                  <w:r>
+                    <w:rPr>
+                      <w:rStyle w:val="Hyperlink"/>
+                      <w:rFonts w:cs="Times New Roman"/>
+                    </w:rPr>
+                    <w:t>http://www.provincetownplayhouse.com/history.html</w:t>
+                  </w:r>
+                </w:hyperlink>
+                <w:bookmarkStart w:id="0" w:name="_GoBack"/>
+                <w:bookmarkEnd w:id="0"/>
                 <w:r>
                   <w:rPr>
                     <w:rFonts w:cs="Times New Roman"/>
@@ -1193,6 +1150,7 @@
                     <w:id w:val="-899281609"/>
                     <w:citation/>
                   </w:sdtPr>
+                  <w:sdtEndPr/>
                   <w:sdtContent>
                     <w:r>
                       <w:rPr>
@@ -1264,43 +1222,6 @@
     </w:sectPr>
   </w:body>
 </w:document>
-</file>
-
-<file path=word/comments.xml><?xml version="1.0" encoding="utf-8"?>
-<w:comments xmlns:wpc="http://schemas.microsoft.com/office/word/2010/wordprocessingCanvas" xmlns:mo="http://schemas.microsoft.com/office/mac/office/2008/main" xmlns:mc="http://schemas.openxmlformats.org/markup-compatibility/2006" xmlns:mv="urn:schemas-microsoft-com:mac:vml" xmlns:o="urn:schemas-microsoft-com:office:office" xmlns:r="http://schemas.openxmlformats.org/officeDocument/2006/relationships" xmlns:m="http://schemas.openxmlformats.org/officeDocument/2006/math" xmlns:v="urn:schemas-microsoft-com:vml" xmlns:wp14="http://schemas.microsoft.com/office/word/2010/wordprocessingDrawing" xmlns:wp="http://schemas.openxmlformats.org/drawingml/2006/wordprocessingDrawing" xmlns:w10="urn:schemas-microsoft-com:office:word" xmlns:w="http://schemas.openxmlformats.org/wordprocessingml/2006/main" xmlns:w14="http://schemas.microsoft.com/office/word/2010/wordml" xmlns:wpg="http://schemas.microsoft.com/office/word/2010/wordprocessingGroup" xmlns:wpi="http://schemas.microsoft.com/office/word/2010/wordprocessingInk" xmlns:wne="http://schemas.microsoft.com/office/word/2006/wordml" xmlns:wps="http://schemas.microsoft.com/office/word/2010/wordprocessingShape" mc:Ignorable="w14 wp14">
-  <w:comment w:id="0" w:author="Kevin Tunnicliffe" w:date="2015-09-11T12:34:00Z" w:initials="KT">
-    <w:p>
-      <w:pPr>
-        <w:pStyle w:val="CommentText"/>
-      </w:pPr>
-      <w:r>
-        <w:rPr>
-          <w:rStyle w:val="CommentReference"/>
-        </w:rPr>
-        <w:annotationRef/>
-      </w:r>
-      <w:r>
-        <w:t>Never seen an entry like this one.</w:t>
-      </w:r>
-    </w:p>
-  </w:comment>
-  <w:comment w:id="1" w:author="Kevin Tunnicliffe" w:date="2015-09-11T12:38:00Z" w:initials="KT">
-    <w:p>
-      <w:pPr>
-        <w:pStyle w:val="CommentText"/>
-      </w:pPr>
-      <w:r>
-        <w:rPr>
-          <w:rStyle w:val="CommentReference"/>
-        </w:rPr>
-        <w:annotationRef/>
-      </w:r>
-      <w:r>
-        <w:t>Include?</w:t>
-      </w:r>
-    </w:p>
-  </w:comment>
-</w:comments>
 </file>
 
 <file path=word/endnotes.xml><?xml version="1.0" encoding="utf-8"?>
@@ -3479,9 +3400,10 @@
     <w:charset w:val="4E"/>
     <w:family w:val="auto"/>
     <w:pitch w:val="variable"/>
-    <w:sig w:usb0="E00002FF" w:usb1="6AC7FDFB" w:usb2="00000012" w:usb3="00000000" w:csb0="0002009F" w:csb1="00000000"/>
+    <w:sig w:usb0="00000001" w:usb1="08070000" w:usb2="00000010" w:usb3="00000000" w:csb0="00020000" w:csb1="00000000"/>
   </w:font>
   <w:font w:name="Lucida Grande">
+    <w:altName w:val="Arial"/>
     <w:panose1 w:val="020B0600040502020204"/>
     <w:charset w:val="00"/>
     <w:family w:val="auto"/>
@@ -3499,7 +3421,7 @@
     <w:charset w:val="4E"/>
     <w:family w:val="auto"/>
     <w:pitch w:val="variable"/>
-    <w:sig w:usb0="E00002FF" w:usb1="6AC7FDFB" w:usb2="00000012" w:usb3="00000000" w:csb0="0002009F" w:csb1="00000000"/>
+    <w:sig w:usb0="00000001" w:usb1="08070000" w:usb2="00000010" w:usb3="00000000" w:csb0="00020000" w:csb1="00000000"/>
   </w:font>
   <w:font w:name="Cambria">
     <w:panose1 w:val="02040503050406030204"/>
@@ -3523,6 +3445,10 @@
     <w:compatSetting w:name="enableOpenTypeFeatures" w:uri="http://schemas.microsoft.com/office/word" w:val="1"/>
     <w:compatSetting w:name="doNotFlipMirrorIndents" w:uri="http://schemas.microsoft.com/office/word" w:val="1"/>
   </w:compat>
+  <w:rsids>
+    <w:rsidRoot w:val="00266D81"/>
+    <w:rsid w:val="00266D81"/>
+  </w:rsids>
   <m:mathPr>
     <m:mathFont m:val="Cambria Math"/>
     <m:brkBin m:val="before"/>
@@ -4263,7 +4189,7 @@
   <a:extraClrSchemeLst/>
   <a:extLst>
     <a:ext uri="{05A4C25C-085E-4340-85A3-A5531E510DB2}">
-      <thm15:themeFamily xmlns:thm15="http://schemas.microsoft.com/office/thememl/2012/main" xmlns="" name="Office Theme" id="{62F939B6-93AF-4DB8-9C6B-D6C7DFDC589F}" vid="{4A3C46E8-61CC-4603-A589-7422A47A8E4A}"/>
+      <thm15:themeFamily xmlns="" xmlns:thm15="http://schemas.microsoft.com/office/thememl/2012/main" name="Office Theme" id="{62F939B6-93AF-4DB8-9C6B-D6C7DFDC589F}" vid="{4A3C46E8-61CC-4603-A589-7422A47A8E4A}"/>
     </a:ext>
   </a:extLst>
 </a:theme>
@@ -4422,7 +4348,7 @@
 </file>
 
 <file path=customXml/itemProps1.xml><?xml version="1.0" encoding="utf-8"?>
-<ds:datastoreItem xmlns:ds="http://schemas.openxmlformats.org/officeDocument/2006/customXml" ds:itemID="{A247496B-DB3B-644B-BA44-460339681430}">
+<ds:datastoreItem xmlns:ds="http://schemas.openxmlformats.org/officeDocument/2006/customXml" ds:itemID="{7A9CB2EB-6C14-5749-B247-DB78F757760A}">
   <ds:schemaRefs>
     <ds:schemaRef ds:uri="http://schemas.openxmlformats.org/officeDocument/2006/bibliography"/>
   </ds:schemaRefs>

</xml_diff>